<commit_message>
Added new exercise to the task 5
</commit_message>
<xml_diff>
--- a/src/task/task_5/task_5.docx
+++ b/src/task/task_5/task_5.docx
@@ -18,6 +18,21 @@
     <w:p/>
     <w:p>
       <w:r>
+        <w:t>Задача 0.</w:t>
+      </w:r>
+    </w:p>
+    <w:p>
+      <w:r>
+        <w:tab/>
+        <w:t>Задан произвольный статический массив. Необходимо поменять местами нулевой и минимальный элементы массива.</w:t>
+      </w:r>
+    </w:p>
+    <w:p>
+      <w:bookmarkStart w:id="0" w:name="_GoBack"/>
+      <w:bookmarkEnd w:id="0"/>
+    </w:p>
+    <w:p>
+      <w:r>
         <w:t>Задача 1.</w:t>
       </w:r>
     </w:p>
@@ -81,19 +96,11 @@
       </w:r>
     </w:p>
     <w:p>
-      <w:pPr>
-        <w:rPr>
-          <w:lang w:val="en-US"/>
-        </w:rPr>
-      </w:pPr>
       <w:r>
         <w:tab/>
         <w:t>Дополнительно</w:t>
       </w:r>
       <w:r>
-        <w:rPr>
-          <w:lang w:val="en-US"/>
-        </w:rPr>
         <w:t xml:space="preserve">: </w:t>
       </w:r>
     </w:p>
@@ -126,12 +133,7 @@
     <w:p>
       <w:r>
         <w:tab/>
-        <w:t>Создайте массив размера в 100 элементов. Заполните его случайными числами от -50 до 50. Во всех последовательностях отрицательных чисел удалите элементы, абсолютное значени</w:t>
-      </w:r>
-      <w:bookmarkStart w:id="0" w:name="_GoBack"/>
-      <w:bookmarkEnd w:id="0"/>
-      <w:r>
-        <w:t>е которых превышает абсолютное среднее значение для этой последовательности.</w:t>
+        <w:t>Создайте массив размера в 100 элементов. Заполните его случайными числами от -50 до 50. Во всех последовательностях отрицательных чисел удалите элементы, абсолютное значение которых превышает абсолютное среднее значение для этой последовательности.</w:t>
       </w:r>
     </w:p>
     <w:p>

</xml_diff>